<commit_message>
Expecificação do Firebase melhorada
</commit_message>
<xml_diff>
--- a/Documento_de_arquitetura.docx
+++ b/Documento_de_arquitetura.docx
@@ -36,16 +36,7 @@
           <w:vanish/>
           <w:color w:val="0000FF"/>
         </w:rPr>
-        <w:t xml:space="preserve">There is guidance within this template that appears in a style named InfoBlue. This style has a hidden font attribute that allows you to toggle </w:t>
-      </w:r>
-      <w:r>
-        <w:rPr>
-          <w:rFonts w:ascii="Times" w:hAnsi="Times" w:cs="Times"/>
-          <w:iCs/>
-          <w:vanish/>
-          <w:color w:val="0000FF"/>
-        </w:rPr>
-        <w:t xml:space="preserve">whether it is visible or hidden in this template. Use the </w:t>
+        <w:t xml:space="preserve">There is guidance within this template that appears in a style named InfoBlue. This style has a hidden font attribute that allows you to toggle whether it is visible or hidden in this template. Use the </w:t>
       </w:r>
       <w:r>
         <w:rPr>
@@ -165,13 +156,7 @@
         <w:rPr>
           <w:lang w:val="pt-BR"/>
         </w:rPr>
-        <w:t xml:space="preserve"> e conquistar o maior número de clientes possíveis. O primeiro ponto se deve ao fato de que o sistema será web, buscamos isso porque não queríamos que os usuários se fixem em uma só plataforma e ao mesmo tempo possam utilizá-lo em qualquer lugar. </w:t>
-      </w:r>
-      <w:r>
-        <w:rPr>
-          <w:lang w:val="pt-BR"/>
-        </w:rPr>
-        <w:t>Já o segundo baseia-se muito forte no sucesso do primeiro, onde aqui, quanto mais pessoas colaborando, mais forte e conhecido será a aplicação.</w:t>
+        <w:t xml:space="preserve"> e conquistar o maior número de clientes possíveis. O primeiro ponto se deve ao fato de que o sistema será web, buscamos isso porque não queríamos que os usuários se fixem em uma só plataforma e ao mesmo tempo possam utilizá-lo em qualquer lugar. Já o segundo baseia-se muito forte no sucesso do primeiro, onde aqui, quanto mais pessoas colaborando, mais forte e conhecido será a aplicação.</w:t>
       </w:r>
     </w:p>
     <w:p>
@@ -217,21 +202,7 @@
           <w:color w:val="000000"/>
           <w:lang w:val="pt-BR"/>
         </w:rPr>
-        <w:t xml:space="preserve"> desenvolvida de forma totalmente nova, ou seja, sem utili</w:t>
-      </w:r>
-      <w:r>
-        <w:rPr>
-          <w:color w:val="000000"/>
-          <w:lang w:val="pt-BR"/>
-        </w:rPr>
-        <w:t>zar sistemas antigos ou legados. Ao mesmo tempo, com base nas boas práticas de programação buscaremos diminuir o índice ou necessidade de um alto número de manutenção, mas a nossa maior preocupação serão os dados dos usuários e para isso utilizaremos um ba</w:t>
-      </w:r>
-      <w:r>
-        <w:rPr>
-          <w:color w:val="000000"/>
-          <w:lang w:val="pt-BR"/>
-        </w:rPr>
-        <w:t xml:space="preserve">nco de dados com suporte oficial da Google, o </w:t>
+        <w:t xml:space="preserve"> desenvolvida de forma totalmente nova, ou seja, sem utilizar sistemas antigos ou legados. Ao mesmo tempo, com base nas boas práticas de programação buscaremos diminuir o índice ou necessidade de um alto número de manutenção, mas a nossa maior preocupação serão os dados dos usuários e para isso utilizaremos um banco de dados com suporte oficial da Google, o </w:t>
       </w:r>
       <w:proofErr w:type="spellStart"/>
       <w:r>
@@ -271,14 +242,37 @@
           <w:color w:val="000000"/>
           <w:lang w:val="pt-BR"/>
         </w:rPr>
-        <w:t>Como dito no item 2, por preocupação com os dados do usuário, manter a velocidade alta por ser uma a</w:t>
-      </w:r>
+        <w:t xml:space="preserve">Como dito no item 2, por preocupação com os dados do usuário, manter a velocidade alta por ser uma aplicação web e facilidade de uso utilizaremos o </w:t>
+      </w:r>
+      <w:proofErr w:type="spellStart"/>
       <w:r>
         <w:rPr>
           <w:color w:val="000000"/>
           <w:lang w:val="pt-BR"/>
         </w:rPr>
-        <w:t xml:space="preserve">plicação web e facilidade de uso utilizaremos o </w:t>
+        <w:t>Firebase</w:t>
+      </w:r>
+      <w:proofErr w:type="spellEnd"/>
+      <w:r>
+        <w:rPr>
+          <w:color w:val="000000"/>
+          <w:lang w:val="pt-BR"/>
+        </w:rPr>
+        <w:t xml:space="preserve"> como banco. Para todo o desenvolvimento da </w:t>
+      </w:r>
+      <w:r>
+        <w:rPr>
+          <w:color w:val="000000"/>
+          <w:lang w:val="pt-BR"/>
+        </w:rPr>
+        <w:t>aplicação</w:t>
+      </w:r>
+      <w:r>
+        <w:rPr>
+          <w:color w:val="000000"/>
+          <w:lang w:val="pt-BR"/>
+        </w:rPr>
+        <w:t xml:space="preserve"> optamos pela linguagem </w:t>
       </w:r>
       <w:proofErr w:type="spellStart"/>
       <w:r>
@@ -286,7 +280,7 @@
           <w:color w:val="000000"/>
           <w:lang w:val="pt-BR"/>
         </w:rPr>
-        <w:t>Firebase</w:t>
+        <w:t>JavaScript</w:t>
       </w:r>
       <w:proofErr w:type="spellEnd"/>
       <w:r>
@@ -294,58 +288,21 @@
           <w:color w:val="000000"/>
           <w:lang w:val="pt-BR"/>
         </w:rPr>
-        <w:t xml:space="preserve"> como banco. Para todo o desenvolvimento da </w:t>
+        <w:t xml:space="preserve"> pois tem crescido rapidamente no mercado já que possui boa performance, </w:t>
       </w:r>
       <w:r>
         <w:rPr>
           <w:color w:val="000000"/>
           <w:lang w:val="pt-BR"/>
         </w:rPr>
-        <w:t>aplicação</w:t>
+        <w:t>usabilidade</w:t>
       </w:r>
       <w:r>
         <w:rPr>
           <w:color w:val="000000"/>
           <w:lang w:val="pt-BR"/>
         </w:rPr>
-        <w:t xml:space="preserve"> optamos pela linguagem </w:t>
-      </w:r>
-      <w:proofErr w:type="spellStart"/>
-      <w:r>
-        <w:rPr>
-          <w:color w:val="000000"/>
-          <w:lang w:val="pt-BR"/>
-        </w:rPr>
-        <w:t>JavaScript</w:t>
-      </w:r>
-      <w:proofErr w:type="spellEnd"/>
-      <w:r>
-        <w:rPr>
-          <w:color w:val="000000"/>
-          <w:lang w:val="pt-BR"/>
-        </w:rPr>
-        <w:t xml:space="preserve"> pois tem crescido rapidamente no mercado já que possui boa performance, </w:t>
-      </w:r>
-      <w:r>
-        <w:rPr>
-          <w:color w:val="000000"/>
-          <w:lang w:val="pt-BR"/>
-        </w:rPr>
-        <w:t>usabilidade</w:t>
-      </w:r>
-      <w:r>
-        <w:rPr>
-          <w:color w:val="000000"/>
-          <w:lang w:val="pt-BR"/>
-        </w:rPr>
-        <w:t>, ferramentas, além do fato q</w:t>
-      </w:r>
-      <w:r>
-        <w:rPr>
-          <w:color w:val="000000"/>
-          <w:lang w:val="pt-BR"/>
-        </w:rPr>
-        <w:t xml:space="preserve">ue nosso desenvolvedor é muito familiarizado com </w:t>
+        <w:t xml:space="preserve">, ferramentas, além do fato que nosso desenvolvedor é muito familiarizado com </w:t>
       </w:r>
       <w:proofErr w:type="gramStart"/>
       <w:r>
@@ -378,10 +335,7 @@
       </w:pPr>
       <w:hyperlink r:id="rId7" w:history="1">
         <w:r>
-          <w:t>https://firebase.goo</w:t>
-        </w:r>
-        <w:r>
-          <w:t>gle.com/docs/web/setup</w:t>
+          <w:t>https://firebase.google.com/docs/web/setup</w:t>
         </w:r>
       </w:hyperlink>
     </w:p>
@@ -498,13 +452,7 @@
         <w:rPr>
           <w:lang w:val="pt-BR"/>
         </w:rPr>
-        <w:t xml:space="preserve"> porque é muito versátil, altamente utilizada e com ela </w:t>
-      </w:r>
-      <w:r>
-        <w:rPr>
-          <w:lang w:val="pt-BR"/>
-        </w:rPr>
-        <w:t>ganhamos a possibilidade de utilizar REACT.</w:t>
+        <w:t xml:space="preserve"> porque é muito versátil, altamente utilizada e com ela ganhamos a possibilidade de utilizar REACT.</w:t>
       </w:r>
     </w:p>
     <w:p>
@@ -517,38 +465,110 @@
     </w:p>
     <w:p>
       <w:pPr>
-        <w:pStyle w:val="Standard"/>
-      </w:pPr>
+        <w:pStyle w:val="Ttulo1"/>
+        <w:numPr>
+          <w:ilvl w:val="0"/>
+          <w:numId w:val="21"/>
+        </w:numPr>
+      </w:pPr>
+      <w:r>
+        <w:t>Firebase</w:t>
+      </w:r>
     </w:p>
     <w:p>
       <w:pPr>
-        <w:pStyle w:val="Ttulo1"/>
-      </w:pPr>
-      <w:r>
-        <w:t xml:space="preserve">      Firebase</w:t>
+        <w:pStyle w:val="Standard"/>
+        <w:rPr>
+          <w:lang w:val="pt-BR"/>
+        </w:rPr>
+      </w:pPr>
+      <w:r>
+        <w:rPr>
+          <w:lang w:val="pt-BR"/>
+        </w:rPr>
+        <w:t>Banco de dados escolhido para a aplicação, atualmente o ambiente dele já está configurado.</w:t>
+      </w:r>
+      <w:r>
+        <w:rPr>
+          <w:lang w:val="pt-BR"/>
+        </w:rPr>
+        <w:t xml:space="preserve"> </w:t>
       </w:r>
     </w:p>
     <w:p>
       <w:pPr>
         <w:pStyle w:val="Standard"/>
         <w:rPr>
-          <w:lang w:val="pt-BR"/>
-        </w:rPr>
-      </w:pPr>
-      <w:r>
-        <w:rPr>
-          <w:lang w:val="pt-BR"/>
-        </w:rPr>
-        <w:t>Banco de dados escolhido para a aplicação, atualmente o ambiente dele já está configurado.</w:t>
+          <w:u w:val="single"/>
+          <w:lang w:val="pt-BR"/>
+        </w:rPr>
+      </w:pPr>
+      <w:r>
+        <w:rPr>
+          <w:lang w:val="pt-BR"/>
+        </w:rPr>
+        <w:t xml:space="preserve">Essa tecnologia, desenvolvida pela Google, é antes de tudo um banco do tipo </w:t>
+      </w:r>
+      <w:proofErr w:type="spellStart"/>
+      <w:r>
+        <w:rPr>
+          <w:lang w:val="pt-BR"/>
+        </w:rPr>
+        <w:t>NoSQL</w:t>
+      </w:r>
+      <w:proofErr w:type="spellEnd"/>
+      <w:r>
+        <w:rPr>
+          <w:lang w:val="pt-BR"/>
+        </w:rPr>
+        <w:t>, utilizando</w:t>
+      </w:r>
+      <w:bookmarkStart w:id="0" w:name="_GoBack"/>
+      <w:bookmarkEnd w:id="0"/>
+      <w:r>
+        <w:rPr>
+          <w:lang w:val="pt-BR"/>
+        </w:rPr>
+        <w:t xml:space="preserve"> uma árvore de dados em JSON </w:t>
+      </w:r>
+      <w:r>
+        <w:rPr>
+          <w:lang w:val="pt-BR"/>
+        </w:rPr>
+        <w:t>para persist</w:t>
+      </w:r>
+      <w:r>
+        <w:rPr>
+          <w:lang w:val="pt-BR"/>
+        </w:rPr>
+        <w:t>ência</w:t>
+      </w:r>
+      <w:r>
+        <w:rPr>
+          <w:lang w:val="pt-BR"/>
+        </w:rPr>
+        <w:t>.</w:t>
       </w:r>
     </w:p>
     <w:p>
       <w:pPr>
         <w:pStyle w:val="Ttulo1"/>
-      </w:pPr>
-      <w:r>
+        <w:numPr>
+          <w:ilvl w:val="0"/>
+          <w:numId w:val="21"/>
+        </w:numPr>
+        <w:rPr>
+          <w:lang w:val="pt-BR"/>
+        </w:rPr>
+      </w:pPr>
+      <w:proofErr w:type="spellStart"/>
+      <w:r>
+        <w:rPr>
+          <w:lang w:val="pt-BR"/>
+        </w:rPr>
         <w:t>JavaScript</w:t>
       </w:r>
+      <w:proofErr w:type="spellEnd"/>
     </w:p>
     <w:p>
       <w:pPr>
@@ -566,12 +586,171 @@
     </w:p>
     <w:p>
       <w:pPr>
+        <w:pStyle w:val="Standard"/>
+        <w:rPr>
+          <w:lang w:val="pt-BR"/>
+        </w:rPr>
+      </w:pPr>
+    </w:p>
+    <w:p>
+      <w:pPr>
+        <w:pStyle w:val="Ttulo1"/>
+      </w:pPr>
+      <w:bookmarkStart w:id="1" w:name="_PictureBullets"/>
+      <w:bookmarkEnd w:id="1"/>
+      <w:proofErr w:type="spellStart"/>
+      <w:r>
+        <w:rPr>
+          <w:lang w:val="pt-BR"/>
+        </w:rPr>
+        <w:t>Architec</w:t>
+      </w:r>
+      <w:r>
+        <w:t>tural</w:t>
+      </w:r>
+      <w:proofErr w:type="spellEnd"/>
+      <w:r>
+        <w:t xml:space="preserve"> views</w:t>
+      </w:r>
+    </w:p>
+    <w:p>
+      <w:pPr>
         <w:pStyle w:val="InfoBlue"/>
       </w:pPr>
-      <w:bookmarkStart w:id="0" w:name="_PictureBullets"/>
-      <w:bookmarkStart w:id="1" w:name="_GoBack"/>
-      <w:bookmarkEnd w:id="0"/>
-      <w:bookmarkEnd w:id="1"/>
+      <w:r>
+        <w:t>[Describe the architectural views that you will use to describe the software architecture. This illustrates the different perspectives that you will make available to review and to document architectural decisions.]</w:t>
+      </w:r>
+    </w:p>
+    <w:p>
+      <w:pPr>
+        <w:pStyle w:val="Ttulo2"/>
+        <w:numPr>
+          <w:ilvl w:val="0"/>
+          <w:numId w:val="0"/>
+        </w:numPr>
+        <w:ind w:left="360"/>
+      </w:pPr>
+      <w:r>
+        <w:lastRenderedPageBreak/>
+        <w:t>Recommended views</w:t>
+      </w:r>
+    </w:p>
+    <w:p>
+      <w:pPr>
+        <w:numPr>
+          <w:ilvl w:val="0"/>
+          <w:numId w:val="20"/>
+        </w:numPr>
+        <w:suppressAutoHyphens w:val="0"/>
+        <w:autoSpaceDN/>
+        <w:spacing w:line="240" w:lineRule="atLeast"/>
+        <w:textAlignment w:val="auto"/>
+      </w:pPr>
+      <w:r>
+        <w:rPr>
+          <w:b/>
+          <w:bCs/>
+          <w:lang w:val="en-US"/>
+        </w:rPr>
+        <w:t xml:space="preserve">Logical: </w:t>
+      </w:r>
+      <w:r>
+        <w:rPr>
+          <w:lang w:val="en-US"/>
+        </w:rPr>
+        <w:t xml:space="preserve">Describes the structure and behavior of architecturally significant portions of </w:t>
+      </w:r>
+      <w:proofErr w:type="gramStart"/>
+      <w:r>
+        <w:rPr>
+          <w:lang w:val="en-US"/>
+        </w:rPr>
+        <w:t>the</w:t>
+      </w:r>
+      <w:proofErr w:type="gramEnd"/>
+      <w:r>
+        <w:rPr>
+          <w:lang w:val="en-US"/>
+        </w:rPr>
+        <w:t xml:space="preserve"> system. This might include the package structure, critical interfaces, important classes and subsystems, and the relationships between these elements. It also includes physical and logical views of persistent data, if persistence will be built into the system. </w:t>
+      </w:r>
+      <w:proofErr w:type="spellStart"/>
+      <w:r>
+        <w:t>This</w:t>
+      </w:r>
+      <w:proofErr w:type="spellEnd"/>
+      <w:r>
+        <w:t xml:space="preserve"> </w:t>
+      </w:r>
+      <w:proofErr w:type="spellStart"/>
+      <w:r>
+        <w:t>is</w:t>
+      </w:r>
+      <w:proofErr w:type="spellEnd"/>
+      <w:r>
+        <w:t xml:space="preserve"> a </w:t>
+      </w:r>
+      <w:proofErr w:type="spellStart"/>
+      <w:r>
+        <w:t>documented</w:t>
+      </w:r>
+      <w:proofErr w:type="spellEnd"/>
+      <w:r>
+        <w:t xml:space="preserve"> </w:t>
+      </w:r>
+      <w:proofErr w:type="spellStart"/>
+      <w:r>
+        <w:t>subset</w:t>
+      </w:r>
+      <w:proofErr w:type="spellEnd"/>
+      <w:r>
+        <w:t xml:space="preserve"> </w:t>
+      </w:r>
+      <w:proofErr w:type="spellStart"/>
+      <w:r>
+        <w:t>of</w:t>
+      </w:r>
+      <w:proofErr w:type="spellEnd"/>
+      <w:r>
+        <w:t xml:space="preserve"> </w:t>
+      </w:r>
+      <w:proofErr w:type="spellStart"/>
+      <w:r>
+        <w:t>the</w:t>
+      </w:r>
+      <w:proofErr w:type="spellEnd"/>
+      <w:r>
+        <w:t xml:space="preserve"> design.</w:t>
+      </w:r>
+    </w:p>
+    <w:p>
+      <w:pPr>
+        <w:numPr>
+          <w:ilvl w:val="0"/>
+          <w:numId w:val="20"/>
+        </w:numPr>
+        <w:suppressAutoHyphens w:val="0"/>
+        <w:autoSpaceDN/>
+        <w:spacing w:line="240" w:lineRule="atLeast"/>
+        <w:textAlignment w:val="auto"/>
+        <w:rPr>
+          <w:lang w:val="en-US"/>
+        </w:rPr>
+      </w:pPr>
+      <w:r>
+        <w:rPr>
+          <w:b/>
+          <w:bCs/>
+          <w:lang w:val="en-US"/>
+        </w:rPr>
+        <w:t>Operational:</w:t>
+      </w:r>
+      <w:r>
+        <w:rPr>
+          <w:lang w:val="en-US"/>
+        </w:rPr>
+        <w:t xml:space="preserve"> Describes the physical nodes of the system and the processes, threads, and components that run on those physical nodes. This view isn’t necessary if the system runs in a single process and thread.</w:t>
+      </w:r>
     </w:p>
     <w:sectPr>
       <w:headerReference w:type="default" r:id="rId10"/>
@@ -622,12 +801,6 @@
       <w:gridCol w:w="3162"/>
     </w:tblGrid>
     <w:tr>
-      <w:tblPrEx>
-        <w:tblCellMar>
-          <w:top w:w="0" w:type="dxa"/>
-          <w:bottom w:w="0" w:type="dxa"/>
-        </w:tblCellMar>
-      </w:tblPrEx>
       <w:tc>
         <w:tcPr>
           <w:tcW w:w="3162" w:type="dxa"/>
@@ -683,12 +856,6 @@
               <w:rFonts w:eastAsia="Symbol" w:cs="Symbol"/>
             </w:rPr>
             <w:instrText xml:space="preserve"> DOCPROPERTY "Company" </w:instrText>
-          </w:r>
-          <w:r>
-            <w:rPr>
-              <w:rFonts w:eastAsia="Symbol" w:cs="Symbol"/>
-            </w:rPr>
-            <w:fldChar w:fldCharType="separate"/>
           </w:r>
           <w:r>
             <w:rPr>
@@ -783,7 +950,7 @@
               <w:rFonts w:eastAsia="Symbol" w:cs="Symbol"/>
               <w:noProof/>
             </w:rPr>
-            <w:t>1</w:t>
+            <w:t>2</w:t>
           </w:r>
           <w:r>
             <w:rPr>
@@ -847,12 +1014,6 @@
       <w:gridCol w:w="3194"/>
     </w:tblGrid>
     <w:tr>
-      <w:tblPrEx>
-        <w:tblCellMar>
-          <w:top w:w="0" w:type="dxa"/>
-          <w:bottom w:w="0" w:type="dxa"/>
-        </w:tblCellMar>
-      </w:tblPrEx>
       <w:tc>
         <w:tcPr>
           <w:tcW w:w="6379" w:type="dxa"/>
@@ -917,12 +1078,6 @@
       </w:tc>
     </w:tr>
     <w:tr>
-      <w:tblPrEx>
-        <w:tblCellMar>
-          <w:top w:w="0" w:type="dxa"/>
-          <w:bottom w:w="0" w:type="dxa"/>
-        </w:tblCellMar>
-      </w:tblPrEx>
       <w:tc>
         <w:tcPr>
           <w:tcW w:w="6379" w:type="dxa"/>
@@ -985,6 +1140,111 @@
 <file path=word/numbering.xml><?xml version="1.0" encoding="utf-8"?>
 <w:numbering xmlns:wpc="http://schemas.microsoft.com/office/word/2010/wordprocessingCanvas" xmlns:mc="http://schemas.openxmlformats.org/markup-compatibility/2006" xmlns:o="urn:schemas-microsoft-com:office:office" xmlns:r="http://schemas.openxmlformats.org/officeDocument/2006/relationships" xmlns:m="http://schemas.openxmlformats.org/officeDocument/2006/math" xmlns:v="urn:schemas-microsoft-com:vml" xmlns:wp14="http://schemas.microsoft.com/office/word/2010/wordprocessingDrawing" xmlns:wp="http://schemas.openxmlformats.org/drawingml/2006/wordprocessingDrawing" xmlns:w10="urn:schemas-microsoft-com:office:word" xmlns:w="http://schemas.openxmlformats.org/wordprocessingml/2006/main" xmlns:w14="http://schemas.microsoft.com/office/word/2010/wordml" xmlns:w15="http://schemas.microsoft.com/office/word/2012/wordml" xmlns:wpg="http://schemas.microsoft.com/office/word/2010/wordprocessingGroup" xmlns:wpi="http://schemas.microsoft.com/office/word/2010/wordprocessingInk" xmlns:wne="http://schemas.microsoft.com/office/word/2006/wordml" xmlns:wps="http://schemas.microsoft.com/office/word/2010/wordprocessingShape" mc:Ignorable="w14 w15 wp14">
   <w:abstractNum w:abstractNumId="0" w15:restartNumberingAfterBreak="0">
+    <w:nsid w:val="FFFFFFFB"/>
+    <w:multiLevelType w:val="multilevel"/>
+    <w:tmpl w:val="07AEF5A4"/>
+    <w:lvl w:ilvl="0">
+      <w:start w:val="1"/>
+      <w:numFmt w:val="decimal"/>
+      <w:pStyle w:val="Ttulo1"/>
+      <w:lvlText w:val="%1."/>
+      <w:lvlJc w:val="left"/>
+      <w:pPr>
+        <w:tabs>
+          <w:tab w:val="num" w:pos="360"/>
+        </w:tabs>
+        <w:ind w:left="360" w:hanging="360"/>
+      </w:pPr>
+    </w:lvl>
+    <w:lvl w:ilvl="1">
+      <w:start w:val="1"/>
+      <w:numFmt w:val="decimal"/>
+      <w:lvlText w:val="%1.%2"/>
+      <w:legacy w:legacy="1" w:legacySpace="144" w:legacyIndent="0"/>
+      <w:lvlJc w:val="left"/>
+      <w:pPr>
+        <w:ind w:left="0" w:firstLine="0"/>
+      </w:pPr>
+    </w:lvl>
+    <w:lvl w:ilvl="2">
+      <w:start w:val="1"/>
+      <w:numFmt w:val="decimal"/>
+      <w:pStyle w:val="Ttulo3"/>
+      <w:lvlText w:val="%1.%2.%3"/>
+      <w:legacy w:legacy="1" w:legacySpace="144" w:legacyIndent="0"/>
+      <w:lvlJc w:val="left"/>
+      <w:pPr>
+        <w:ind w:left="0" w:firstLine="0"/>
+      </w:pPr>
+    </w:lvl>
+    <w:lvl w:ilvl="3">
+      <w:start w:val="1"/>
+      <w:numFmt w:val="decimal"/>
+      <w:pStyle w:val="Ttulo4"/>
+      <w:lvlText w:val="%1.%2.%3.%4"/>
+      <w:legacy w:legacy="1" w:legacySpace="144" w:legacyIndent="0"/>
+      <w:lvlJc w:val="left"/>
+      <w:pPr>
+        <w:ind w:left="0" w:firstLine="0"/>
+      </w:pPr>
+    </w:lvl>
+    <w:lvl w:ilvl="4">
+      <w:start w:val="1"/>
+      <w:numFmt w:val="decimal"/>
+      <w:pStyle w:val="Ttulo5"/>
+      <w:lvlText w:val="%1.%2.%3.%4.%5"/>
+      <w:legacy w:legacy="1" w:legacySpace="144" w:legacyIndent="0"/>
+      <w:lvlJc w:val="left"/>
+      <w:pPr>
+        <w:ind w:left="0" w:firstLine="0"/>
+      </w:pPr>
+    </w:lvl>
+    <w:lvl w:ilvl="5">
+      <w:start w:val="1"/>
+      <w:numFmt w:val="decimal"/>
+      <w:pStyle w:val="Ttulo6"/>
+      <w:lvlText w:val="%1.%2.%3.%4.%5.%6"/>
+      <w:legacy w:legacy="1" w:legacySpace="144" w:legacyIndent="0"/>
+      <w:lvlJc w:val="left"/>
+      <w:pPr>
+        <w:ind w:left="0" w:firstLine="0"/>
+      </w:pPr>
+    </w:lvl>
+    <w:lvl w:ilvl="6">
+      <w:start w:val="1"/>
+      <w:numFmt w:val="decimal"/>
+      <w:pStyle w:val="Ttulo7"/>
+      <w:lvlText w:val="%1.%2.%3.%4.%5.%6.%7"/>
+      <w:legacy w:legacy="1" w:legacySpace="144" w:legacyIndent="0"/>
+      <w:lvlJc w:val="left"/>
+      <w:pPr>
+        <w:ind w:left="0" w:firstLine="0"/>
+      </w:pPr>
+    </w:lvl>
+    <w:lvl w:ilvl="7">
+      <w:start w:val="1"/>
+      <w:numFmt w:val="decimal"/>
+      <w:pStyle w:val="Ttulo8"/>
+      <w:lvlText w:val="%1.%2.%3.%4.%5.%6.%7.%8"/>
+      <w:legacy w:legacy="1" w:legacySpace="144" w:legacyIndent="0"/>
+      <w:lvlJc w:val="left"/>
+      <w:pPr>
+        <w:ind w:left="0" w:firstLine="0"/>
+      </w:pPr>
+    </w:lvl>
+    <w:lvl w:ilvl="8">
+      <w:start w:val="1"/>
+      <w:numFmt w:val="decimal"/>
+      <w:pStyle w:val="Ttulo9"/>
+      <w:lvlText w:val="%1.%2.%3.%4.%5.%6.%7.%8.%9"/>
+      <w:legacy w:legacy="1" w:legacySpace="144" w:legacyIndent="0"/>
+      <w:lvlJc w:val="left"/>
+      <w:pPr>
+        <w:ind w:left="0" w:firstLine="0"/>
+      </w:pPr>
+    </w:lvl>
+  </w:abstractNum>
+  <w:abstractNum w:abstractNumId="1" w15:restartNumberingAfterBreak="0">
     <w:nsid w:val="031A27E7"/>
     <w:multiLevelType w:val="multilevel"/>
     <w:tmpl w:val="2716E9DA"/>
@@ -1090,7 +1350,7 @@
       </w:rPr>
     </w:lvl>
   </w:abstractNum>
-  <w:abstractNum w:abstractNumId="1" w15:restartNumberingAfterBreak="0">
+  <w:abstractNum w:abstractNumId="2" w15:restartNumberingAfterBreak="0">
     <w:nsid w:val="038E0B00"/>
     <w:multiLevelType w:val="multilevel"/>
     <w:tmpl w:val="6F50EE3C"/>
@@ -1156,7 +1416,7 @@
       <w:lvlJc w:val="left"/>
     </w:lvl>
   </w:abstractNum>
-  <w:abstractNum w:abstractNumId="2" w15:restartNumberingAfterBreak="0">
+  <w:abstractNum w:abstractNumId="3" w15:restartNumberingAfterBreak="0">
     <w:nsid w:val="050A0F2B"/>
     <w:multiLevelType w:val="multilevel"/>
     <w:tmpl w:val="335A69DA"/>
@@ -1261,7 +1521,7 @@
       </w:rPr>
     </w:lvl>
   </w:abstractNum>
-  <w:abstractNum w:abstractNumId="3" w15:restartNumberingAfterBreak="0">
+  <w:abstractNum w:abstractNumId="4" w15:restartNumberingAfterBreak="0">
     <w:nsid w:val="16544504"/>
     <w:multiLevelType w:val="multilevel"/>
     <w:tmpl w:val="D6C01210"/>
@@ -1366,7 +1626,7 @@
       </w:rPr>
     </w:lvl>
   </w:abstractNum>
-  <w:abstractNum w:abstractNumId="4" w15:restartNumberingAfterBreak="0">
+  <w:abstractNum w:abstractNumId="5" w15:restartNumberingAfterBreak="0">
     <w:nsid w:val="18256E78"/>
     <w:multiLevelType w:val="multilevel"/>
     <w:tmpl w:val="8E1081B4"/>
@@ -1426,7 +1686,7 @@
       <w:lvlJc w:val="left"/>
     </w:lvl>
   </w:abstractNum>
-  <w:abstractNum w:abstractNumId="5" w15:restartNumberingAfterBreak="0">
+  <w:abstractNum w:abstractNumId="6" w15:restartNumberingAfterBreak="0">
     <w:nsid w:val="187B6162"/>
     <w:multiLevelType w:val="multilevel"/>
     <w:tmpl w:val="7CEC0056"/>
@@ -1540,7 +1800,7 @@
       </w:rPr>
     </w:lvl>
   </w:abstractNum>
-  <w:abstractNum w:abstractNumId="6" w15:restartNumberingAfterBreak="0">
+  <w:abstractNum w:abstractNumId="7" w15:restartNumberingAfterBreak="0">
     <w:nsid w:val="18AD4B43"/>
     <w:multiLevelType w:val="multilevel"/>
     <w:tmpl w:val="3A08B610"/>
@@ -1645,7 +1905,7 @@
       </w:rPr>
     </w:lvl>
   </w:abstractNum>
-  <w:abstractNum w:abstractNumId="7" w15:restartNumberingAfterBreak="0">
+  <w:abstractNum w:abstractNumId="8" w15:restartNumberingAfterBreak="0">
     <w:nsid w:val="21FB57BF"/>
     <w:multiLevelType w:val="multilevel"/>
     <w:tmpl w:val="E65E38AE"/>
@@ -1750,7 +2010,7 @@
       </w:rPr>
     </w:lvl>
   </w:abstractNum>
-  <w:abstractNum w:abstractNumId="8" w15:restartNumberingAfterBreak="0">
+  <w:abstractNum w:abstractNumId="9" w15:restartNumberingAfterBreak="0">
     <w:nsid w:val="230649BE"/>
     <w:multiLevelType w:val="multilevel"/>
     <w:tmpl w:val="6816B486"/>
@@ -1839,7 +2099,7 @@
       </w:pPr>
     </w:lvl>
   </w:abstractNum>
-  <w:abstractNum w:abstractNumId="9" w15:restartNumberingAfterBreak="0">
+  <w:abstractNum w:abstractNumId="10" w15:restartNumberingAfterBreak="0">
     <w:nsid w:val="27797C40"/>
     <w:multiLevelType w:val="multilevel"/>
     <w:tmpl w:val="CA26BDCA"/>
@@ -1944,7 +2204,147 @@
       </w:rPr>
     </w:lvl>
   </w:abstractNum>
-  <w:abstractNum w:abstractNumId="10" w15:restartNumberingAfterBreak="0">
+  <w:abstractNum w:abstractNumId="11" w15:restartNumberingAfterBreak="0">
+    <w:nsid w:val="37393DC0"/>
+    <w:multiLevelType w:val="hybridMultilevel"/>
+    <w:tmpl w:val="7A78BA46"/>
+    <w:lvl w:ilvl="0" w:tplc="04090001">
+      <w:start w:val="1"/>
+      <w:numFmt w:val="bullet"/>
+      <w:lvlText w:val=""/>
+      <w:lvlJc w:val="left"/>
+      <w:pPr>
+        <w:tabs>
+          <w:tab w:val="num" w:pos="720"/>
+        </w:tabs>
+        <w:ind w:left="720" w:hanging="360"/>
+      </w:pPr>
+      <w:rPr>
+        <w:rFonts w:ascii="Symbol" w:hAnsi="Symbol" w:hint="default"/>
+      </w:rPr>
+    </w:lvl>
+    <w:lvl w:ilvl="1" w:tplc="04090003">
+      <w:start w:val="1"/>
+      <w:numFmt w:val="bullet"/>
+      <w:lvlText w:val="o"/>
+      <w:lvlJc w:val="left"/>
+      <w:pPr>
+        <w:tabs>
+          <w:tab w:val="num" w:pos="1440"/>
+        </w:tabs>
+        <w:ind w:left="1440" w:hanging="360"/>
+      </w:pPr>
+      <w:rPr>
+        <w:rFonts w:ascii="Courier New" w:hAnsi="Courier New" w:cs="Courier New" w:hint="default"/>
+      </w:rPr>
+    </w:lvl>
+    <w:lvl w:ilvl="2" w:tplc="04090005">
+      <w:start w:val="1"/>
+      <w:numFmt w:val="bullet"/>
+      <w:lvlText w:val=""/>
+      <w:lvlJc w:val="left"/>
+      <w:pPr>
+        <w:tabs>
+          <w:tab w:val="num" w:pos="2160"/>
+        </w:tabs>
+        <w:ind w:left="2160" w:hanging="360"/>
+      </w:pPr>
+      <w:rPr>
+        <w:rFonts w:ascii="Wingdings" w:hAnsi="Wingdings" w:hint="default"/>
+      </w:rPr>
+    </w:lvl>
+    <w:lvl w:ilvl="3" w:tplc="04090001">
+      <w:start w:val="1"/>
+      <w:numFmt w:val="bullet"/>
+      <w:lvlText w:val=""/>
+      <w:lvlJc w:val="left"/>
+      <w:pPr>
+        <w:tabs>
+          <w:tab w:val="num" w:pos="2880"/>
+        </w:tabs>
+        <w:ind w:left="2880" w:hanging="360"/>
+      </w:pPr>
+      <w:rPr>
+        <w:rFonts w:ascii="Symbol" w:hAnsi="Symbol" w:hint="default"/>
+      </w:rPr>
+    </w:lvl>
+    <w:lvl w:ilvl="4" w:tplc="04090003">
+      <w:start w:val="1"/>
+      <w:numFmt w:val="bullet"/>
+      <w:lvlText w:val="o"/>
+      <w:lvlJc w:val="left"/>
+      <w:pPr>
+        <w:tabs>
+          <w:tab w:val="num" w:pos="3600"/>
+        </w:tabs>
+        <w:ind w:left="3600" w:hanging="360"/>
+      </w:pPr>
+      <w:rPr>
+        <w:rFonts w:ascii="Courier New" w:hAnsi="Courier New" w:cs="Courier New" w:hint="default"/>
+      </w:rPr>
+    </w:lvl>
+    <w:lvl w:ilvl="5" w:tplc="04090005">
+      <w:start w:val="1"/>
+      <w:numFmt w:val="bullet"/>
+      <w:lvlText w:val=""/>
+      <w:lvlJc w:val="left"/>
+      <w:pPr>
+        <w:tabs>
+          <w:tab w:val="num" w:pos="4320"/>
+        </w:tabs>
+        <w:ind w:left="4320" w:hanging="360"/>
+      </w:pPr>
+      <w:rPr>
+        <w:rFonts w:ascii="Wingdings" w:hAnsi="Wingdings" w:hint="default"/>
+      </w:rPr>
+    </w:lvl>
+    <w:lvl w:ilvl="6" w:tplc="04090001">
+      <w:start w:val="1"/>
+      <w:numFmt w:val="bullet"/>
+      <w:lvlText w:val=""/>
+      <w:lvlJc w:val="left"/>
+      <w:pPr>
+        <w:tabs>
+          <w:tab w:val="num" w:pos="5040"/>
+        </w:tabs>
+        <w:ind w:left="5040" w:hanging="360"/>
+      </w:pPr>
+      <w:rPr>
+        <w:rFonts w:ascii="Symbol" w:hAnsi="Symbol" w:hint="default"/>
+      </w:rPr>
+    </w:lvl>
+    <w:lvl w:ilvl="7" w:tplc="04090003">
+      <w:start w:val="1"/>
+      <w:numFmt w:val="bullet"/>
+      <w:lvlText w:val="o"/>
+      <w:lvlJc w:val="left"/>
+      <w:pPr>
+        <w:tabs>
+          <w:tab w:val="num" w:pos="5760"/>
+        </w:tabs>
+        <w:ind w:left="5760" w:hanging="360"/>
+      </w:pPr>
+      <w:rPr>
+        <w:rFonts w:ascii="Courier New" w:hAnsi="Courier New" w:cs="Courier New" w:hint="default"/>
+      </w:rPr>
+    </w:lvl>
+    <w:lvl w:ilvl="8" w:tplc="04090005">
+      <w:start w:val="1"/>
+      <w:numFmt w:val="bullet"/>
+      <w:lvlText w:val=""/>
+      <w:lvlJc w:val="left"/>
+      <w:pPr>
+        <w:tabs>
+          <w:tab w:val="num" w:pos="6480"/>
+        </w:tabs>
+        <w:ind w:left="6480" w:hanging="360"/>
+      </w:pPr>
+      <w:rPr>
+        <w:rFonts w:ascii="Wingdings" w:hAnsi="Wingdings" w:hint="default"/>
+      </w:rPr>
+    </w:lvl>
+  </w:abstractNum>
+  <w:abstractNum w:abstractNumId="12" w15:restartNumberingAfterBreak="0">
     <w:nsid w:val="3E686DF6"/>
     <w:multiLevelType w:val="multilevel"/>
     <w:tmpl w:val="7B667318"/>
@@ -2004,7 +2404,120 @@
       <w:lvlJc w:val="left"/>
     </w:lvl>
   </w:abstractNum>
-  <w:abstractNum w:abstractNumId="11" w15:restartNumberingAfterBreak="0">
+  <w:abstractNum w:abstractNumId="13" w15:restartNumberingAfterBreak="0">
+    <w:nsid w:val="436008E1"/>
+    <w:multiLevelType w:val="hybridMultilevel"/>
+    <w:tmpl w:val="866A130C"/>
+    <w:lvl w:ilvl="0" w:tplc="04160001">
+      <w:start w:val="1"/>
+      <w:numFmt w:val="bullet"/>
+      <w:lvlText w:val=""/>
+      <w:lvlJc w:val="left"/>
+      <w:pPr>
+        <w:ind w:left="720" w:hanging="360"/>
+      </w:pPr>
+      <w:rPr>
+        <w:rFonts w:ascii="Symbol" w:hAnsi="Symbol" w:hint="default"/>
+      </w:rPr>
+    </w:lvl>
+    <w:lvl w:ilvl="1" w:tplc="04160003" w:tentative="1">
+      <w:start w:val="1"/>
+      <w:numFmt w:val="bullet"/>
+      <w:lvlText w:val="o"/>
+      <w:lvlJc w:val="left"/>
+      <w:pPr>
+        <w:ind w:left="1440" w:hanging="360"/>
+      </w:pPr>
+      <w:rPr>
+        <w:rFonts w:ascii="Courier New" w:hAnsi="Courier New" w:cs="Courier New" w:hint="default"/>
+      </w:rPr>
+    </w:lvl>
+    <w:lvl w:ilvl="2" w:tplc="04160005" w:tentative="1">
+      <w:start w:val="1"/>
+      <w:numFmt w:val="bullet"/>
+      <w:lvlText w:val=""/>
+      <w:lvlJc w:val="left"/>
+      <w:pPr>
+        <w:ind w:left="2160" w:hanging="360"/>
+      </w:pPr>
+      <w:rPr>
+        <w:rFonts w:ascii="Wingdings" w:hAnsi="Wingdings" w:hint="default"/>
+      </w:rPr>
+    </w:lvl>
+    <w:lvl w:ilvl="3" w:tplc="04160001" w:tentative="1">
+      <w:start w:val="1"/>
+      <w:numFmt w:val="bullet"/>
+      <w:lvlText w:val=""/>
+      <w:lvlJc w:val="left"/>
+      <w:pPr>
+        <w:ind w:left="2880" w:hanging="360"/>
+      </w:pPr>
+      <w:rPr>
+        <w:rFonts w:ascii="Symbol" w:hAnsi="Symbol" w:hint="default"/>
+      </w:rPr>
+    </w:lvl>
+    <w:lvl w:ilvl="4" w:tplc="04160003" w:tentative="1">
+      <w:start w:val="1"/>
+      <w:numFmt w:val="bullet"/>
+      <w:lvlText w:val="o"/>
+      <w:lvlJc w:val="left"/>
+      <w:pPr>
+        <w:ind w:left="3600" w:hanging="360"/>
+      </w:pPr>
+      <w:rPr>
+        <w:rFonts w:ascii="Courier New" w:hAnsi="Courier New" w:cs="Courier New" w:hint="default"/>
+      </w:rPr>
+    </w:lvl>
+    <w:lvl w:ilvl="5" w:tplc="04160005" w:tentative="1">
+      <w:start w:val="1"/>
+      <w:numFmt w:val="bullet"/>
+      <w:lvlText w:val=""/>
+      <w:lvlJc w:val="left"/>
+      <w:pPr>
+        <w:ind w:left="4320" w:hanging="360"/>
+      </w:pPr>
+      <w:rPr>
+        <w:rFonts w:ascii="Wingdings" w:hAnsi="Wingdings" w:hint="default"/>
+      </w:rPr>
+    </w:lvl>
+    <w:lvl w:ilvl="6" w:tplc="04160001" w:tentative="1">
+      <w:start w:val="1"/>
+      <w:numFmt w:val="bullet"/>
+      <w:lvlText w:val=""/>
+      <w:lvlJc w:val="left"/>
+      <w:pPr>
+        <w:ind w:left="5040" w:hanging="360"/>
+      </w:pPr>
+      <w:rPr>
+        <w:rFonts w:ascii="Symbol" w:hAnsi="Symbol" w:hint="default"/>
+      </w:rPr>
+    </w:lvl>
+    <w:lvl w:ilvl="7" w:tplc="04160003" w:tentative="1">
+      <w:start w:val="1"/>
+      <w:numFmt w:val="bullet"/>
+      <w:lvlText w:val="o"/>
+      <w:lvlJc w:val="left"/>
+      <w:pPr>
+        <w:ind w:left="5760" w:hanging="360"/>
+      </w:pPr>
+      <w:rPr>
+        <w:rFonts w:ascii="Courier New" w:hAnsi="Courier New" w:cs="Courier New" w:hint="default"/>
+      </w:rPr>
+    </w:lvl>
+    <w:lvl w:ilvl="8" w:tplc="04160005" w:tentative="1">
+      <w:start w:val="1"/>
+      <w:numFmt w:val="bullet"/>
+      <w:lvlText w:val=""/>
+      <w:lvlJc w:val="left"/>
+      <w:pPr>
+        <w:ind w:left="6480" w:hanging="360"/>
+      </w:pPr>
+      <w:rPr>
+        <w:rFonts w:ascii="Wingdings" w:hAnsi="Wingdings" w:hint="default"/>
+      </w:rPr>
+    </w:lvl>
+  </w:abstractNum>
+  <w:abstractNum w:abstractNumId="14" w15:restartNumberingAfterBreak="0">
     <w:nsid w:val="49A50D98"/>
     <w:multiLevelType w:val="multilevel"/>
     <w:tmpl w:val="4BB020E8"/>
@@ -2078,7 +2591,7 @@
       <w:lvlJc w:val="left"/>
     </w:lvl>
   </w:abstractNum>
-  <w:abstractNum w:abstractNumId="12" w15:restartNumberingAfterBreak="0">
+  <w:abstractNum w:abstractNumId="15" w15:restartNumberingAfterBreak="0">
     <w:nsid w:val="60D2304B"/>
     <w:multiLevelType w:val="multilevel"/>
     <w:tmpl w:val="F99C842C"/>
@@ -2141,7 +2654,7 @@
       <w:lvlJc w:val="left"/>
     </w:lvl>
   </w:abstractNum>
-  <w:abstractNum w:abstractNumId="13" w15:restartNumberingAfterBreak="0">
+  <w:abstractNum w:abstractNumId="16" w15:restartNumberingAfterBreak="0">
     <w:nsid w:val="66D42151"/>
     <w:multiLevelType w:val="multilevel"/>
     <w:tmpl w:val="A2CE4A72"/>
@@ -2204,7 +2717,7 @@
       <w:lvlJc w:val="left"/>
     </w:lvl>
   </w:abstractNum>
-  <w:abstractNum w:abstractNumId="14" w15:restartNumberingAfterBreak="0">
+  <w:abstractNum w:abstractNumId="17" w15:restartNumberingAfterBreak="0">
     <w:nsid w:val="73572975"/>
     <w:multiLevelType w:val="multilevel"/>
     <w:tmpl w:val="303E25A0"/>
@@ -2309,7 +2822,7 @@
       </w:rPr>
     </w:lvl>
   </w:abstractNum>
-  <w:abstractNum w:abstractNumId="15" w15:restartNumberingAfterBreak="0">
+  <w:abstractNum w:abstractNumId="18" w15:restartNumberingAfterBreak="0">
     <w:nsid w:val="7F221883"/>
     <w:multiLevelType w:val="multilevel"/>
     <w:tmpl w:val="FCD081A4"/>
@@ -2415,60 +2928,103 @@
     </w:lvl>
   </w:abstractNum>
   <w:num w:numId="1">
-    <w:abstractNumId w:val="11"/>
+    <w:abstractNumId w:val="14"/>
   </w:num>
   <w:num w:numId="2">
+    <w:abstractNumId w:val="15"/>
+  </w:num>
+  <w:num w:numId="3">
+    <w:abstractNumId w:val="7"/>
+  </w:num>
+  <w:num w:numId="4">
+    <w:abstractNumId w:val="2"/>
+  </w:num>
+  <w:num w:numId="5">
+    <w:abstractNumId w:val="1"/>
+  </w:num>
+  <w:num w:numId="6">
+    <w:abstractNumId w:val="18"/>
+  </w:num>
+  <w:num w:numId="7">
+    <w:abstractNumId w:val="3"/>
+  </w:num>
+  <w:num w:numId="8">
+    <w:abstractNumId w:val="9"/>
+  </w:num>
+  <w:num w:numId="9">
+    <w:abstractNumId w:val="6"/>
+  </w:num>
+  <w:num w:numId="10">
+    <w:abstractNumId w:val="4"/>
+  </w:num>
+  <w:num w:numId="11">
+    <w:abstractNumId w:val="5"/>
+  </w:num>
+  <w:num w:numId="12">
+    <w:abstractNumId w:val="10"/>
+  </w:num>
+  <w:num w:numId="13">
     <w:abstractNumId w:val="12"/>
   </w:num>
-  <w:num w:numId="3">
-    <w:abstractNumId w:val="6"/>
+  <w:num w:numId="14">
+    <w:abstractNumId w:val="17"/>
   </w:num>
-  <w:num w:numId="4">
+  <w:num w:numId="15">
+    <w:abstractNumId w:val="16"/>
+  </w:num>
+  <w:num w:numId="16">
+    <w:abstractNumId w:val="8"/>
+  </w:num>
+  <w:num w:numId="17">
     <w:abstractNumId w:val="1"/>
   </w:num>
-  <w:num w:numId="5">
-    <w:abstractNumId w:val="0"/>
-  </w:num>
-  <w:num w:numId="6">
-    <w:abstractNumId w:val="15"/>
-  </w:num>
-  <w:num w:numId="7">
-    <w:abstractNumId w:val="2"/>
-  </w:num>
-  <w:num w:numId="8">
-    <w:abstractNumId w:val="8"/>
-  </w:num>
-  <w:num w:numId="9">
-    <w:abstractNumId w:val="5"/>
-  </w:num>
-  <w:num w:numId="10">
-    <w:abstractNumId w:val="3"/>
-  </w:num>
-  <w:num w:numId="11">
+  <w:num w:numId="18">
     <w:abstractNumId w:val="4"/>
   </w:num>
-  <w:num w:numId="12">
-    <w:abstractNumId w:val="9"/>
+  <w:num w:numId="19">
+    <w:abstractNumId w:val="0"/>
+    <w:lvlOverride w:ilvl="0">
+      <w:startOverride w:val="1"/>
+    </w:lvlOverride>
+    <w:lvlOverride w:ilvl="1">
+      <w:startOverride w:val="1"/>
+    </w:lvlOverride>
+    <w:lvlOverride w:ilvl="2">
+      <w:startOverride w:val="1"/>
+    </w:lvlOverride>
+    <w:lvlOverride w:ilvl="3">
+      <w:startOverride w:val="1"/>
+    </w:lvlOverride>
+    <w:lvlOverride w:ilvl="4">
+      <w:startOverride w:val="1"/>
+    </w:lvlOverride>
+    <w:lvlOverride w:ilvl="5">
+      <w:startOverride w:val="1"/>
+    </w:lvlOverride>
+    <w:lvlOverride w:ilvl="6">
+      <w:startOverride w:val="1"/>
+    </w:lvlOverride>
+    <w:lvlOverride w:ilvl="7">
+      <w:startOverride w:val="1"/>
+    </w:lvlOverride>
+    <w:lvlOverride w:ilvl="8">
+      <w:startOverride w:val="1"/>
+    </w:lvlOverride>
   </w:num>
-  <w:num w:numId="13">
-    <w:abstractNumId w:val="10"/>
+  <w:num w:numId="20">
+    <w:abstractNumId w:val="11"/>
+    <w:lvlOverride w:ilvl="0"/>
+    <w:lvlOverride w:ilvl="1"/>
+    <w:lvlOverride w:ilvl="2"/>
+    <w:lvlOverride w:ilvl="3"/>
+    <w:lvlOverride w:ilvl="4"/>
+    <w:lvlOverride w:ilvl="5"/>
+    <w:lvlOverride w:ilvl="6"/>
+    <w:lvlOverride w:ilvl="7"/>
+    <w:lvlOverride w:ilvl="8"/>
   </w:num>
-  <w:num w:numId="14">
-    <w:abstractNumId w:val="14"/>
-  </w:num>
-  <w:num w:numId="15">
+  <w:num w:numId="21">
     <w:abstractNumId w:val="13"/>
-  </w:num>
-  <w:num w:numId="16">
-    <w:abstractNumId w:val="7"/>
-  </w:num>
-  <w:num w:numId="17">
-    <w:abstractNumId w:val="0"/>
-    <w:lvlOverride w:ilvl="0"/>
-  </w:num>
-  <w:num w:numId="18">
-    <w:abstractNumId w:val="3"/>
-    <w:lvlOverride w:ilvl="0"/>
   </w:num>
 </w:numbering>
 </file>
@@ -2496,15 +3052,15 @@
   </w:docDefaults>
   <w:latentStyles w:defLockedState="0" w:defUIPriority="99" w:defSemiHidden="0" w:defUnhideWhenUsed="0" w:defQFormat="0" w:count="371">
     <w:lsdException w:name="Normal" w:uiPriority="0" w:qFormat="1"/>
-    <w:lsdException w:name="heading 1" w:uiPriority="9" w:qFormat="1"/>
+    <w:lsdException w:name="heading 1" w:uiPriority="0" w:qFormat="1"/>
     <w:lsdException w:name="heading 2" w:semiHidden="1" w:uiPriority="9" w:unhideWhenUsed="1" w:qFormat="1"/>
-    <w:lsdException w:name="heading 3" w:semiHidden="1" w:uiPriority="9" w:unhideWhenUsed="1" w:qFormat="1"/>
-    <w:lsdException w:name="heading 4" w:semiHidden="1" w:uiPriority="9" w:unhideWhenUsed="1" w:qFormat="1"/>
-    <w:lsdException w:name="heading 5" w:semiHidden="1" w:uiPriority="9" w:unhideWhenUsed="1" w:qFormat="1"/>
-    <w:lsdException w:name="heading 6" w:semiHidden="1" w:uiPriority="9" w:unhideWhenUsed="1" w:qFormat="1"/>
-    <w:lsdException w:name="heading 7" w:semiHidden="1" w:uiPriority="9" w:unhideWhenUsed="1" w:qFormat="1"/>
-    <w:lsdException w:name="heading 8" w:semiHidden="1" w:uiPriority="9" w:unhideWhenUsed="1" w:qFormat="1"/>
-    <w:lsdException w:name="heading 9" w:semiHidden="1" w:uiPriority="9" w:unhideWhenUsed="1" w:qFormat="1"/>
+    <w:lsdException w:name="heading 3" w:semiHidden="1" w:uiPriority="0" w:unhideWhenUsed="1" w:qFormat="1"/>
+    <w:lsdException w:name="heading 4" w:semiHidden="1" w:uiPriority="0" w:unhideWhenUsed="1" w:qFormat="1"/>
+    <w:lsdException w:name="heading 5" w:semiHidden="1" w:uiPriority="0" w:unhideWhenUsed="1" w:qFormat="1"/>
+    <w:lsdException w:name="heading 6" w:semiHidden="1" w:uiPriority="0" w:unhideWhenUsed="1" w:qFormat="1"/>
+    <w:lsdException w:name="heading 7" w:semiHidden="1" w:uiPriority="0" w:unhideWhenUsed="1" w:qFormat="1"/>
+    <w:lsdException w:name="heading 8" w:semiHidden="1" w:uiPriority="0" w:unhideWhenUsed="1" w:qFormat="1"/>
+    <w:lsdException w:name="heading 9" w:semiHidden="1" w:uiPriority="0" w:unhideWhenUsed="1" w:qFormat="1"/>
     <w:lsdException w:name="index 1" w:semiHidden="1" w:unhideWhenUsed="1"/>
     <w:lsdException w:name="index 2" w:semiHidden="1" w:unhideWhenUsed="1"/>
     <w:lsdException w:name="index 3" w:semiHidden="1" w:unhideWhenUsed="1"/>
@@ -2875,6 +3431,7 @@
     <w:name w:val="heading 1"/>
     <w:basedOn w:val="Standard"/>
     <w:next w:val="Standard"/>
+    <w:qFormat/>
     <w:pPr>
       <w:keepNext/>
       <w:numPr>
@@ -2905,6 +3462,7 @@
     <w:name w:val="heading 3"/>
     <w:basedOn w:val="Ttulo1"/>
     <w:next w:val="Standard"/>
+    <w:qFormat/>
     <w:pPr>
       <w:numPr>
         <w:ilvl w:val="2"/>
@@ -2921,6 +3479,7 @@
     <w:name w:val="heading 4"/>
     <w:basedOn w:val="Ttulo1"/>
     <w:next w:val="Standard"/>
+    <w:qFormat/>
     <w:pPr>
       <w:numPr>
         <w:ilvl w:val="3"/>
@@ -2936,6 +3495,7 @@
     <w:name w:val="heading 5"/>
     <w:basedOn w:val="Standard"/>
     <w:next w:val="Standard"/>
+    <w:qFormat/>
     <w:pPr>
       <w:numPr>
         <w:ilvl w:val="4"/>
@@ -2952,6 +3512,7 @@
     <w:name w:val="heading 6"/>
     <w:basedOn w:val="Standard"/>
     <w:next w:val="Standard"/>
+    <w:qFormat/>
     <w:pPr>
       <w:numPr>
         <w:ilvl w:val="5"/>
@@ -2969,6 +3530,7 @@
     <w:name w:val="heading 7"/>
     <w:basedOn w:val="Standard"/>
     <w:next w:val="Standard"/>
+    <w:qFormat/>
     <w:pPr>
       <w:numPr>
         <w:ilvl w:val="6"/>
@@ -2982,6 +3544,7 @@
     <w:name w:val="heading 8"/>
     <w:basedOn w:val="Standard"/>
     <w:next w:val="Standard"/>
+    <w:qFormat/>
     <w:pPr>
       <w:numPr>
         <w:ilvl w:val="7"/>
@@ -2998,6 +3561,7 @@
     <w:name w:val="heading 9"/>
     <w:basedOn w:val="Standard"/>
     <w:next w:val="Standard"/>
+    <w:qFormat/>
     <w:pPr>
       <w:numPr>
         <w:ilvl w:val="8"/>

</xml_diff>